<commit_message>
Notes content added By Amarjeet
</commit_message>
<xml_diff>
--- a/Notes/ServletNotes1st-class.docx
+++ b/Notes/ServletNotes1st-class.docx
@@ -10867,25 +10867,41 @@
       <w:pPr>
         <w:rPr>
           <w:b/>
-          <w:sz w:val="24"/>
-          <w:szCs w:val="24"/>
+          <w:sz w:val="28"/>
+          <w:szCs w:val="28"/>
         </w:rPr>
       </w:pPr>
       <w:r>
         <w:rPr>
           <w:b/>
-          <w:sz w:val="24"/>
-          <w:szCs w:val="24"/>
+          <w:sz w:val="28"/>
+          <w:szCs w:val="28"/>
         </w:rPr>
         <w:t xml:space="preserve">Q. </w:t>
       </w:r>
       <w:r>
         <w:rPr>
           <w:b/>
-          <w:sz w:val="24"/>
-          <w:szCs w:val="24"/>
-        </w:rPr>
-        <w:t>who is here work as container</w:t>
+          <w:sz w:val="28"/>
+          <w:szCs w:val="28"/>
+        </w:rPr>
+        <w:t>W</w:t>
+      </w:r>
+      <w:r>
+        <w:rPr>
+          <w:b/>
+          <w:sz w:val="28"/>
+          <w:szCs w:val="28"/>
+        </w:rPr>
+        <w:t>ho is here work as container</w:t>
+      </w:r>
+      <w:r>
+        <w:rPr>
+          <w:b/>
+          <w:sz w:val="28"/>
+          <w:szCs w:val="28"/>
+        </w:rPr>
+        <w:t>?</w:t>
       </w:r>
     </w:p>
     <w:p>
@@ -11499,6 +11515,7 @@
         <w:rPr>
           <w:rStyle w:val="Strong"/>
         </w:rPr>
+        <w:lastRenderedPageBreak/>
         <w:t>Description:</w:t>
       </w:r>
       <w:r>
@@ -11517,7 +11534,6 @@
         <w:rPr>
           <w:rStyle w:val="Strong"/>
         </w:rPr>
-        <w:lastRenderedPageBreak/>
         <w:t>Usage:</w:t>
       </w:r>
       <w:r>
@@ -11546,6 +11562,8 @@
         </w:rPr>
         <w:t>:</w:t>
       </w:r>
+      <w:bookmarkStart w:id="0" w:name="_GoBack"/>
+      <w:bookmarkEnd w:id="0"/>
     </w:p>
     <w:p>
       <w:pPr>
@@ -11701,10 +11719,1160 @@
     </w:p>
     <w:p>
       <w:pPr>
+        <w:pStyle w:val="Heading3"/>
+      </w:pPr>
+      <w:r>
+        <w:t>Q. What is Servlet Collaboration?</w:t>
+      </w:r>
+    </w:p>
+    <w:p>
+      <w:pPr>
         <w:pStyle w:val="NormalWeb"/>
       </w:pPr>
-      <w:bookmarkStart w:id="0" w:name="_GoBack"/>
-      <w:bookmarkEnd w:id="0"/>
+      <w:r>
+        <w:t>Servlet collaboration refers to how servlets communicate or work together within a web application to perform a common task. It enables multiple servlets to share data, forward requests, or include responses.</w:t>
+      </w:r>
+    </w:p>
+    <w:p>
+      <w:pPr>
+        <w:pStyle w:val="Heading1"/>
+        <w:shd w:val="clear" w:color="auto" w:fill="FFFFFF"/>
+        <w:rPr>
+          <w:rFonts w:ascii="Arial" w:hAnsi="Arial" w:cs="Arial"/>
+          <w:color w:val="1D1D27"/>
+          <w:sz w:val="24"/>
+          <w:szCs w:val="24"/>
+        </w:rPr>
+      </w:pPr>
+      <w:r>
+        <w:rPr>
+          <w:rFonts w:ascii="Arial" w:hAnsi="Arial" w:cs="Arial"/>
+          <w:b/>
+          <w:bCs/>
+          <w:color w:val="1D1D27"/>
+          <w:sz w:val="24"/>
+          <w:szCs w:val="24"/>
+        </w:rPr>
+        <w:t xml:space="preserve">With the help of </w:t>
+      </w:r>
+      <w:proofErr w:type="spellStart"/>
+      <w:r>
+        <w:rPr>
+          <w:rFonts w:ascii="Arial" w:hAnsi="Arial" w:cs="Arial"/>
+          <w:b/>
+          <w:bCs/>
+          <w:color w:val="1D1D27"/>
+          <w:sz w:val="24"/>
+          <w:szCs w:val="24"/>
+        </w:rPr>
+        <w:t>RequestDispatcher</w:t>
+      </w:r>
+      <w:proofErr w:type="spellEnd"/>
+      <w:r>
+        <w:rPr>
+          <w:rFonts w:ascii="Arial" w:hAnsi="Arial" w:cs="Arial"/>
+          <w:b/>
+          <w:bCs/>
+          <w:color w:val="1D1D27"/>
+          <w:sz w:val="24"/>
+          <w:szCs w:val="24"/>
+        </w:rPr>
+        <w:t xml:space="preserve"> in Servlet</w:t>
+      </w:r>
+      <w:r>
+        <w:rPr>
+          <w:rFonts w:ascii="Arial" w:hAnsi="Arial" w:cs="Arial"/>
+          <w:b/>
+          <w:bCs/>
+          <w:color w:val="1D1D27"/>
+          <w:sz w:val="24"/>
+          <w:szCs w:val="24"/>
+        </w:rPr>
+        <w:t xml:space="preserve"> Interface </w:t>
+      </w:r>
+    </w:p>
+    <w:p>
+      <w:pPr>
+        <w:pStyle w:val="NormalWeb"/>
+        <w:shd w:val="clear" w:color="auto" w:fill="FFFFFF"/>
+        <w:spacing w:before="0" w:beforeAutospacing="0"/>
+        <w:jc w:val="both"/>
+        <w:rPr>
+          <w:rFonts w:ascii="Arial" w:hAnsi="Arial" w:cs="Arial"/>
+          <w:color w:val="2B2A29"/>
+          <w:sz w:val="23"/>
+          <w:szCs w:val="23"/>
+        </w:rPr>
+      </w:pPr>
+      <w:r>
+        <w:rPr>
+          <w:rFonts w:ascii="Arial" w:hAnsi="Arial" w:cs="Arial"/>
+          <w:color w:val="2B2A29"/>
+          <w:sz w:val="23"/>
+          <w:szCs w:val="23"/>
+        </w:rPr>
+        <w:t xml:space="preserve">The </w:t>
+      </w:r>
+      <w:proofErr w:type="spellStart"/>
+      <w:r>
+        <w:rPr>
+          <w:rFonts w:ascii="Arial" w:hAnsi="Arial" w:cs="Arial"/>
+          <w:color w:val="2B2A29"/>
+          <w:sz w:val="23"/>
+          <w:szCs w:val="23"/>
+        </w:rPr>
+        <w:t>RequestDispatcher</w:t>
+      </w:r>
+      <w:proofErr w:type="spellEnd"/>
+      <w:r>
+        <w:rPr>
+          <w:rFonts w:ascii="Arial" w:hAnsi="Arial" w:cs="Arial"/>
+          <w:color w:val="2B2A29"/>
+          <w:sz w:val="23"/>
+          <w:szCs w:val="23"/>
+        </w:rPr>
+        <w:t xml:space="preserve"> interface provides the facility of dispatching the request to another resource it may be html, servlet or </w:t>
+      </w:r>
+      <w:proofErr w:type="spellStart"/>
+      <w:r>
+        <w:rPr>
+          <w:rFonts w:ascii="Arial" w:hAnsi="Arial" w:cs="Arial"/>
+          <w:color w:val="2B2A29"/>
+          <w:sz w:val="23"/>
+          <w:szCs w:val="23"/>
+        </w:rPr>
+        <w:t>jsp</w:t>
+      </w:r>
+      <w:proofErr w:type="spellEnd"/>
+      <w:r>
+        <w:rPr>
+          <w:rFonts w:ascii="Arial" w:hAnsi="Arial" w:cs="Arial"/>
+          <w:color w:val="2B2A29"/>
+          <w:sz w:val="23"/>
+          <w:szCs w:val="23"/>
+        </w:rPr>
+        <w:t>. This interface can also be used to include the content of another resource also. It is one of the way of servlet collaboration.</w:t>
+      </w:r>
+    </w:p>
+    <w:p>
+      <w:pPr>
+        <w:pStyle w:val="NormalWeb"/>
+        <w:shd w:val="clear" w:color="auto" w:fill="FFFFFF"/>
+        <w:spacing w:before="0" w:beforeAutospacing="0"/>
+        <w:jc w:val="both"/>
+        <w:rPr>
+          <w:rFonts w:ascii="Arial" w:hAnsi="Arial" w:cs="Arial"/>
+          <w:b/>
+          <w:color w:val="2B2A29"/>
+          <w:sz w:val="23"/>
+          <w:szCs w:val="23"/>
+        </w:rPr>
+      </w:pPr>
+      <w:r>
+        <w:rPr>
+          <w:rFonts w:ascii="Arial" w:hAnsi="Arial" w:cs="Arial"/>
+          <w:b/>
+          <w:color w:val="2B2A29"/>
+          <w:sz w:val="23"/>
+          <w:szCs w:val="23"/>
+        </w:rPr>
+        <w:t xml:space="preserve">There are two methods defined in the </w:t>
+      </w:r>
+      <w:proofErr w:type="spellStart"/>
+      <w:r>
+        <w:rPr>
+          <w:rFonts w:ascii="Arial" w:hAnsi="Arial" w:cs="Arial"/>
+          <w:b/>
+          <w:color w:val="2B2A29"/>
+          <w:sz w:val="23"/>
+          <w:szCs w:val="23"/>
+        </w:rPr>
+        <w:t>RequestDispatcher</w:t>
+      </w:r>
+      <w:proofErr w:type="spellEnd"/>
+      <w:r>
+        <w:rPr>
+          <w:rFonts w:ascii="Arial" w:hAnsi="Arial" w:cs="Arial"/>
+          <w:b/>
+          <w:color w:val="2B2A29"/>
+          <w:sz w:val="23"/>
+          <w:szCs w:val="23"/>
+        </w:rPr>
+        <w:t xml:space="preserve"> interface.</w:t>
+      </w:r>
+    </w:p>
+    <w:p>
+      <w:pPr>
+        <w:pStyle w:val="Heading3"/>
+        <w:rPr>
+          <w:sz w:val="24"/>
+          <w:szCs w:val="24"/>
+        </w:rPr>
+      </w:pPr>
+      <w:r>
+        <w:t xml:space="preserve">1. </w:t>
+      </w:r>
+      <w:proofErr w:type="gramStart"/>
+      <w:r>
+        <w:rPr>
+          <w:rStyle w:val="HTMLCode"/>
+          <w:sz w:val="24"/>
+          <w:szCs w:val="24"/>
+        </w:rPr>
+        <w:t>forward(</w:t>
+      </w:r>
+      <w:proofErr w:type="spellStart"/>
+      <w:proofErr w:type="gramEnd"/>
+      <w:r>
+        <w:rPr>
+          <w:rStyle w:val="HTMLCode"/>
+          <w:sz w:val="24"/>
+          <w:szCs w:val="24"/>
+        </w:rPr>
+        <w:t>ServletRequest</w:t>
+      </w:r>
+      <w:proofErr w:type="spellEnd"/>
+      <w:r>
+        <w:rPr>
+          <w:rStyle w:val="HTMLCode"/>
+          <w:sz w:val="24"/>
+          <w:szCs w:val="24"/>
+        </w:rPr>
+        <w:t xml:space="preserve"> request, </w:t>
+      </w:r>
+      <w:proofErr w:type="spellStart"/>
+      <w:r>
+        <w:rPr>
+          <w:rStyle w:val="HTMLCode"/>
+          <w:sz w:val="24"/>
+          <w:szCs w:val="24"/>
+        </w:rPr>
+        <w:t>ServletResponse</w:t>
+      </w:r>
+      <w:proofErr w:type="spellEnd"/>
+      <w:r>
+        <w:rPr>
+          <w:rStyle w:val="HTMLCode"/>
+          <w:sz w:val="24"/>
+          <w:szCs w:val="24"/>
+        </w:rPr>
+        <w:t xml:space="preserve"> response)</w:t>
+      </w:r>
+    </w:p>
+    <w:p>
+      <w:pPr>
+        <w:numPr>
+          <w:ilvl w:val="0"/>
+          <w:numId w:val="30"/>
+        </w:numPr>
+        <w:spacing w:before="100" w:beforeAutospacing="1" w:after="100" w:afterAutospacing="1" w:line="240" w:lineRule="auto"/>
+      </w:pPr>
+      <w:r>
+        <w:rPr>
+          <w:rStyle w:val="Strong"/>
+        </w:rPr>
+        <w:t>Purpose</w:t>
+      </w:r>
+      <w:r>
+        <w:t xml:space="preserve">: This method is used to forward a client's request from one servlet to another resource (such as another servlet, a JSP file, or an HTML file) </w:t>
+      </w:r>
+      <w:r>
+        <w:rPr>
+          <w:rStyle w:val="Strong"/>
+        </w:rPr>
+        <w:t>on the server</w:t>
+      </w:r>
+      <w:r>
+        <w:t>.</w:t>
+      </w:r>
+    </w:p>
+    <w:p>
+      <w:pPr>
+        <w:numPr>
+          <w:ilvl w:val="0"/>
+          <w:numId w:val="30"/>
+        </w:numPr>
+        <w:spacing w:before="100" w:beforeAutospacing="1" w:after="100" w:afterAutospacing="1" w:line="240" w:lineRule="auto"/>
+      </w:pPr>
+      <w:r>
+        <w:rPr>
+          <w:rStyle w:val="Strong"/>
+        </w:rPr>
+        <w:t>How it works</w:t>
+      </w:r>
+      <w:r>
+        <w:t>:</w:t>
+      </w:r>
+    </w:p>
+    <w:p>
+      <w:pPr>
+        <w:numPr>
+          <w:ilvl w:val="1"/>
+          <w:numId w:val="30"/>
+        </w:numPr>
+        <w:spacing w:before="100" w:beforeAutospacing="1" w:after="100" w:afterAutospacing="1" w:line="240" w:lineRule="auto"/>
+      </w:pPr>
+      <w:r>
+        <w:t xml:space="preserve">When the </w:t>
+      </w:r>
+      <w:proofErr w:type="gramStart"/>
+      <w:r>
+        <w:rPr>
+          <w:rStyle w:val="HTMLCode"/>
+          <w:rFonts w:eastAsiaTheme="minorHAnsi"/>
+        </w:rPr>
+        <w:t>forward(</w:t>
+      </w:r>
+      <w:proofErr w:type="gramEnd"/>
+      <w:r>
+        <w:rPr>
+          <w:rStyle w:val="HTMLCode"/>
+          <w:rFonts w:eastAsiaTheme="minorHAnsi"/>
+        </w:rPr>
+        <w:t>)</w:t>
+      </w:r>
+      <w:r>
+        <w:t xml:space="preserve"> method is called, the original servlet hands off the request to another resource.</w:t>
+      </w:r>
+    </w:p>
+    <w:p>
+      <w:pPr>
+        <w:numPr>
+          <w:ilvl w:val="1"/>
+          <w:numId w:val="30"/>
+        </w:numPr>
+        <w:spacing w:before="100" w:beforeAutospacing="1" w:after="100" w:afterAutospacing="1" w:line="240" w:lineRule="auto"/>
+      </w:pPr>
+      <w:r>
+        <w:t>The response is generated by the forwarded resource (e.g., servlet or JSP), and the client never knows that the forwarding happened.</w:t>
+      </w:r>
+    </w:p>
+    <w:p>
+      <w:pPr>
+        <w:numPr>
+          <w:ilvl w:val="1"/>
+          <w:numId w:val="30"/>
+        </w:numPr>
+        <w:spacing w:before="100" w:beforeAutospacing="1" w:after="100" w:afterAutospacing="1" w:line="240" w:lineRule="auto"/>
+      </w:pPr>
+      <w:r>
+        <w:rPr>
+          <w:rStyle w:val="Strong"/>
+        </w:rPr>
+        <w:t>Important</w:t>
+      </w:r>
+      <w:r>
+        <w:t>: The browser URL remains the same as the original servlet; the user won't see the redirected path.</w:t>
+      </w:r>
+    </w:p>
+    <w:p>
+      <w:pPr>
+        <w:numPr>
+          <w:ilvl w:val="0"/>
+          <w:numId w:val="30"/>
+        </w:numPr>
+        <w:spacing w:before="100" w:beforeAutospacing="1" w:after="100" w:afterAutospacing="1" w:line="240" w:lineRule="auto"/>
+      </w:pPr>
+      <w:r>
+        <w:rPr>
+          <w:rStyle w:val="Strong"/>
+        </w:rPr>
+        <w:t>Key Points</w:t>
+      </w:r>
+      <w:r>
+        <w:t>:</w:t>
+      </w:r>
+    </w:p>
+    <w:p>
+      <w:pPr>
+        <w:numPr>
+          <w:ilvl w:val="1"/>
+          <w:numId w:val="30"/>
+        </w:numPr>
+        <w:spacing w:before="100" w:beforeAutospacing="1" w:after="100" w:afterAutospacing="1" w:line="240" w:lineRule="auto"/>
+      </w:pPr>
+      <w:r>
+        <w:t>The forwarded resource completely handles the request.</w:t>
+      </w:r>
+    </w:p>
+    <w:p>
+      <w:pPr>
+        <w:numPr>
+          <w:ilvl w:val="1"/>
+          <w:numId w:val="30"/>
+        </w:numPr>
+        <w:spacing w:before="100" w:beforeAutospacing="1" w:after="100" w:afterAutospacing="1" w:line="240" w:lineRule="auto"/>
+      </w:pPr>
+      <w:r>
+        <w:lastRenderedPageBreak/>
+        <w:t>The original servlet does not output anything; only the forwarded resource's response is sent back to the client.</w:t>
+      </w:r>
+    </w:p>
+    <w:p>
+      <w:pPr>
+        <w:pStyle w:val="Heading3"/>
+      </w:pPr>
+      <w:r>
+        <w:t>2</w:t>
+      </w:r>
+      <w:r>
+        <w:rPr>
+          <w:sz w:val="24"/>
+          <w:szCs w:val="24"/>
+        </w:rPr>
+        <w:t xml:space="preserve">. </w:t>
+      </w:r>
+      <w:proofErr w:type="gramStart"/>
+      <w:r>
+        <w:rPr>
+          <w:rStyle w:val="HTMLCode"/>
+          <w:sz w:val="24"/>
+          <w:szCs w:val="24"/>
+        </w:rPr>
+        <w:t>include(</w:t>
+      </w:r>
+      <w:proofErr w:type="spellStart"/>
+      <w:proofErr w:type="gramEnd"/>
+      <w:r>
+        <w:rPr>
+          <w:rStyle w:val="HTMLCode"/>
+          <w:sz w:val="24"/>
+          <w:szCs w:val="24"/>
+        </w:rPr>
+        <w:t>ServletRequest</w:t>
+      </w:r>
+      <w:proofErr w:type="spellEnd"/>
+      <w:r>
+        <w:rPr>
+          <w:rStyle w:val="HTMLCode"/>
+          <w:sz w:val="24"/>
+          <w:szCs w:val="24"/>
+        </w:rPr>
+        <w:t xml:space="preserve"> request, </w:t>
+      </w:r>
+      <w:proofErr w:type="spellStart"/>
+      <w:r>
+        <w:rPr>
+          <w:rStyle w:val="HTMLCode"/>
+          <w:sz w:val="24"/>
+          <w:szCs w:val="24"/>
+        </w:rPr>
+        <w:t>ServletResponse</w:t>
+      </w:r>
+      <w:proofErr w:type="spellEnd"/>
+      <w:r>
+        <w:rPr>
+          <w:rStyle w:val="HTMLCode"/>
+          <w:sz w:val="24"/>
+          <w:szCs w:val="24"/>
+        </w:rPr>
+        <w:t xml:space="preserve"> response)</w:t>
+      </w:r>
+    </w:p>
+    <w:p>
+      <w:pPr>
+        <w:numPr>
+          <w:ilvl w:val="0"/>
+          <w:numId w:val="31"/>
+        </w:numPr>
+        <w:spacing w:before="100" w:beforeAutospacing="1" w:after="100" w:afterAutospacing="1" w:line="240" w:lineRule="auto"/>
+      </w:pPr>
+      <w:r>
+        <w:rPr>
+          <w:rStyle w:val="Strong"/>
+        </w:rPr>
+        <w:t>Purpose</w:t>
+      </w:r>
+      <w:r>
+        <w:t xml:space="preserve">: This method is used to </w:t>
+      </w:r>
+      <w:r>
+        <w:rPr>
+          <w:rStyle w:val="Strong"/>
+        </w:rPr>
+        <w:t>include</w:t>
+      </w:r>
+      <w:r>
+        <w:t xml:space="preserve"> the content of another resource (such as a servlet, JSP page, or HTML file) </w:t>
+      </w:r>
+      <w:r>
+        <w:rPr>
+          <w:rStyle w:val="Strong"/>
+        </w:rPr>
+        <w:t>within the response</w:t>
+      </w:r>
+      <w:r>
+        <w:t xml:space="preserve"> of the current servlet.</w:t>
+      </w:r>
+    </w:p>
+    <w:p>
+      <w:pPr>
+        <w:numPr>
+          <w:ilvl w:val="0"/>
+          <w:numId w:val="31"/>
+        </w:numPr>
+        <w:spacing w:before="100" w:beforeAutospacing="1" w:after="100" w:afterAutospacing="1" w:line="240" w:lineRule="auto"/>
+      </w:pPr>
+      <w:r>
+        <w:rPr>
+          <w:rStyle w:val="Strong"/>
+        </w:rPr>
+        <w:t>How it works</w:t>
+      </w:r>
+      <w:r>
+        <w:t>:</w:t>
+      </w:r>
+    </w:p>
+    <w:p>
+      <w:pPr>
+        <w:numPr>
+          <w:ilvl w:val="1"/>
+          <w:numId w:val="31"/>
+        </w:numPr>
+        <w:spacing w:before="100" w:beforeAutospacing="1" w:after="100" w:afterAutospacing="1" w:line="240" w:lineRule="auto"/>
+      </w:pPr>
+      <w:r>
+        <w:t xml:space="preserve">When the </w:t>
+      </w:r>
+      <w:proofErr w:type="gramStart"/>
+      <w:r>
+        <w:rPr>
+          <w:rStyle w:val="HTMLCode"/>
+          <w:rFonts w:eastAsiaTheme="minorHAnsi"/>
+        </w:rPr>
+        <w:t>include(</w:t>
+      </w:r>
+      <w:proofErr w:type="gramEnd"/>
+      <w:r>
+        <w:rPr>
+          <w:rStyle w:val="HTMLCode"/>
+          <w:rFonts w:eastAsiaTheme="minorHAnsi"/>
+        </w:rPr>
+        <w:t>)</w:t>
+      </w:r>
+      <w:r>
+        <w:t xml:space="preserve"> method is called, the response of another resource (e.g., a servlet or JSP) is embedded inside the response of the current servlet.</w:t>
+      </w:r>
+    </w:p>
+    <w:p>
+      <w:pPr>
+        <w:numPr>
+          <w:ilvl w:val="1"/>
+          <w:numId w:val="31"/>
+        </w:numPr>
+        <w:spacing w:before="100" w:beforeAutospacing="1" w:after="100" w:afterAutospacing="1" w:line="240" w:lineRule="auto"/>
+      </w:pPr>
+      <w:r>
+        <w:rPr>
+          <w:rStyle w:val="Strong"/>
+        </w:rPr>
+        <w:t>Important</w:t>
+      </w:r>
+      <w:r>
+        <w:t xml:space="preserve">: Unlike </w:t>
+      </w:r>
+      <w:proofErr w:type="gramStart"/>
+      <w:r>
+        <w:rPr>
+          <w:rStyle w:val="HTMLCode"/>
+          <w:rFonts w:eastAsiaTheme="minorHAnsi"/>
+        </w:rPr>
+        <w:t>forward(</w:t>
+      </w:r>
+      <w:proofErr w:type="gramEnd"/>
+      <w:r>
+        <w:rPr>
+          <w:rStyle w:val="HTMLCode"/>
+          <w:rFonts w:eastAsiaTheme="minorHAnsi"/>
+        </w:rPr>
+        <w:t>)</w:t>
+      </w:r>
+      <w:r>
+        <w:t>, control returns back to the original servlet after the inclusion is complete.</w:t>
+      </w:r>
+    </w:p>
+    <w:p>
+      <w:pPr>
+        <w:numPr>
+          <w:ilvl w:val="0"/>
+          <w:numId w:val="31"/>
+        </w:numPr>
+        <w:spacing w:before="100" w:beforeAutospacing="1" w:after="100" w:afterAutospacing="1" w:line="240" w:lineRule="auto"/>
+      </w:pPr>
+      <w:r>
+        <w:rPr>
+          <w:rStyle w:val="Strong"/>
+        </w:rPr>
+        <w:t>Key Points</w:t>
+      </w:r>
+      <w:r>
+        <w:t>:</w:t>
+      </w:r>
+    </w:p>
+    <w:p>
+      <w:pPr>
+        <w:numPr>
+          <w:ilvl w:val="1"/>
+          <w:numId w:val="31"/>
+        </w:numPr>
+        <w:spacing w:before="100" w:beforeAutospacing="1" w:after="100" w:afterAutospacing="1" w:line="240" w:lineRule="auto"/>
+      </w:pPr>
+      <w:r>
+        <w:t>Both the original servlet and the included resource contribute to the final output sent to the client.</w:t>
+      </w:r>
+    </w:p>
+    <w:p>
+      <w:pPr>
+        <w:numPr>
+          <w:ilvl w:val="1"/>
+          <w:numId w:val="31"/>
+        </w:numPr>
+        <w:spacing w:before="100" w:beforeAutospacing="1" w:after="100" w:afterAutospacing="1" w:line="240" w:lineRule="auto"/>
+      </w:pPr>
+      <w:r>
+        <w:t>The original servlet sends its response, and the included servlet adds its content within that response.</w:t>
+      </w:r>
+    </w:p>
+    <w:p>
+      <w:pPr>
+        <w:spacing w:before="100" w:beforeAutospacing="1" w:after="100" w:afterAutospacing="1" w:line="240" w:lineRule="auto"/>
+        <w:ind w:left="720"/>
+        <w:rPr>
+          <w:b/>
+        </w:rPr>
+      </w:pPr>
+      <w:r>
+        <w:rPr>
+          <w:b/>
+        </w:rPr>
+        <w:t xml:space="preserve">Below is the example of forward and include working </w:t>
+      </w:r>
+    </w:p>
+    <w:p>
+      <w:pPr>
+        <w:pStyle w:val="NormalWeb"/>
+        <w:rPr>
+          <w:rFonts w:ascii="Arial" w:hAnsi="Arial" w:cs="Arial"/>
+          <w:b/>
+          <w:bCs/>
+          <w:color w:val="1D1D27"/>
+          <w:sz w:val="28"/>
+          <w:szCs w:val="28"/>
+        </w:rPr>
+      </w:pPr>
+      <w:r>
+        <w:drawing>
+          <wp:inline distT="0" distB="0" distL="0" distR="0" wp14:anchorId="6F04C566" wp14:editId="0FA1C9BE">
+            <wp:extent cx="5943600" cy="3215640"/>
+            <wp:effectExtent l="0" t="0" r="0" b="3810"/>
+            <wp:docPr id="1" name="Picture 1"/>
+            <wp:cNvGraphicFramePr>
+              <a:graphicFrameLocks xmlns:a="http://schemas.openxmlformats.org/drawingml/2006/main" noChangeAspect="1"/>
+            </wp:cNvGraphicFramePr>
+            <a:graphic xmlns:a="http://schemas.openxmlformats.org/drawingml/2006/main">
+              <a:graphicData uri="http://schemas.openxmlformats.org/drawingml/2006/picture">
+                <pic:pic xmlns:pic="http://schemas.openxmlformats.org/drawingml/2006/picture">
+                  <pic:nvPicPr>
+                    <pic:cNvPr id="1" name=""/>
+                    <pic:cNvPicPr/>
+                  </pic:nvPicPr>
+                  <pic:blipFill>
+                    <a:blip r:embed="rId5"/>
+                    <a:stretch>
+                      <a:fillRect/>
+                    </a:stretch>
+                  </pic:blipFill>
+                  <pic:spPr>
+                    <a:xfrm>
+                      <a:off x="0" y="0"/>
+                      <a:ext cx="5943600" cy="3215640"/>
+                    </a:xfrm>
+                    <a:prstGeom prst="rect">
+                      <a:avLst/>
+                    </a:prstGeom>
+                  </pic:spPr>
+                </pic:pic>
+              </a:graphicData>
+            </a:graphic>
+          </wp:inline>
+        </w:drawing>
+      </w:r>
+      <w:r>
+        <w:rPr>
+          <w:rFonts w:ascii="Arial" w:hAnsi="Arial" w:cs="Arial"/>
+          <w:b/>
+          <w:bCs/>
+          <w:color w:val="1D1D27"/>
+          <w:sz w:val="28"/>
+          <w:szCs w:val="28"/>
+        </w:rPr>
+        <w:t xml:space="preserve">Q. What is </w:t>
+      </w:r>
+      <w:proofErr w:type="spellStart"/>
+      <w:r>
+        <w:rPr>
+          <w:rFonts w:ascii="Arial" w:hAnsi="Arial" w:cs="Arial"/>
+          <w:b/>
+          <w:bCs/>
+          <w:color w:val="1D1D27"/>
+          <w:sz w:val="28"/>
+          <w:szCs w:val="28"/>
+        </w:rPr>
+        <w:t>SendRedirect</w:t>
+      </w:r>
+      <w:proofErr w:type="spellEnd"/>
+      <w:r>
+        <w:rPr>
+          <w:rFonts w:ascii="Arial" w:hAnsi="Arial" w:cs="Arial"/>
+          <w:b/>
+          <w:bCs/>
+          <w:color w:val="1D1D27"/>
+          <w:sz w:val="28"/>
+          <w:szCs w:val="28"/>
+        </w:rPr>
+        <w:t xml:space="preserve"> in servlet</w:t>
+      </w:r>
+      <w:r>
+        <w:rPr>
+          <w:rFonts w:ascii="Arial" w:hAnsi="Arial" w:cs="Arial"/>
+          <w:b/>
+          <w:bCs/>
+          <w:color w:val="1D1D27"/>
+          <w:sz w:val="28"/>
+          <w:szCs w:val="28"/>
+        </w:rPr>
+        <w:t>?</w:t>
+      </w:r>
+    </w:p>
+    <w:p>
+      <w:pPr>
+        <w:pStyle w:val="NormalWeb"/>
+        <w:shd w:val="clear" w:color="auto" w:fill="FFFFFF"/>
+        <w:spacing w:before="0" w:beforeAutospacing="0"/>
+        <w:jc w:val="both"/>
+        <w:rPr>
+          <w:rFonts w:ascii="Arial" w:hAnsi="Arial" w:cs="Arial"/>
+          <w:color w:val="2B2A29"/>
+          <w:sz w:val="23"/>
+          <w:szCs w:val="23"/>
+        </w:rPr>
+      </w:pPr>
+      <w:r>
+        <w:rPr>
+          <w:rFonts w:ascii="Arial" w:hAnsi="Arial" w:cs="Arial"/>
+          <w:color w:val="2B2A29"/>
+          <w:sz w:val="23"/>
+          <w:szCs w:val="23"/>
+        </w:rPr>
+        <w:t>The </w:t>
+      </w:r>
+      <w:proofErr w:type="spellStart"/>
+      <w:proofErr w:type="gramStart"/>
+      <w:r>
+        <w:rPr>
+          <w:rFonts w:ascii="Arial" w:hAnsi="Arial" w:cs="Arial"/>
+          <w:b/>
+          <w:bCs/>
+          <w:color w:val="2B2A29"/>
+          <w:sz w:val="23"/>
+          <w:szCs w:val="23"/>
+        </w:rPr>
+        <w:t>sendRedirect</w:t>
+      </w:r>
+      <w:proofErr w:type="spellEnd"/>
+      <w:r>
+        <w:rPr>
+          <w:rFonts w:ascii="Arial" w:hAnsi="Arial" w:cs="Arial"/>
+          <w:b/>
+          <w:bCs/>
+          <w:color w:val="2B2A29"/>
+          <w:sz w:val="23"/>
+          <w:szCs w:val="23"/>
+        </w:rPr>
+        <w:t>(</w:t>
+      </w:r>
+      <w:proofErr w:type="gramEnd"/>
+      <w:r>
+        <w:rPr>
+          <w:rFonts w:ascii="Arial" w:hAnsi="Arial" w:cs="Arial"/>
+          <w:b/>
+          <w:bCs/>
+          <w:color w:val="2B2A29"/>
+          <w:sz w:val="23"/>
+          <w:szCs w:val="23"/>
+        </w:rPr>
+        <w:t>)</w:t>
+      </w:r>
+      <w:r>
+        <w:rPr>
+          <w:rFonts w:ascii="Arial" w:hAnsi="Arial" w:cs="Arial"/>
+          <w:color w:val="2B2A29"/>
+          <w:sz w:val="23"/>
+          <w:szCs w:val="23"/>
+        </w:rPr>
+        <w:t> method of </w:t>
+      </w:r>
+      <w:proofErr w:type="spellStart"/>
+      <w:r>
+        <w:rPr>
+          <w:rFonts w:ascii="Arial" w:hAnsi="Arial" w:cs="Arial"/>
+          <w:b/>
+          <w:bCs/>
+          <w:color w:val="2B2A29"/>
+          <w:sz w:val="23"/>
+          <w:szCs w:val="23"/>
+        </w:rPr>
+        <w:t>HttpServletResponse</w:t>
+      </w:r>
+      <w:proofErr w:type="spellEnd"/>
+      <w:r>
+        <w:rPr>
+          <w:rFonts w:ascii="Arial" w:hAnsi="Arial" w:cs="Arial"/>
+          <w:color w:val="2B2A29"/>
+          <w:sz w:val="23"/>
+          <w:szCs w:val="23"/>
+        </w:rPr>
+        <w:t xml:space="preserve"> interface can be used to redirect response to another resource, it may be servlet, </w:t>
+      </w:r>
+      <w:proofErr w:type="spellStart"/>
+      <w:r>
+        <w:rPr>
+          <w:rFonts w:ascii="Arial" w:hAnsi="Arial" w:cs="Arial"/>
+          <w:color w:val="2B2A29"/>
+          <w:sz w:val="23"/>
+          <w:szCs w:val="23"/>
+        </w:rPr>
+        <w:t>jsp</w:t>
+      </w:r>
+      <w:proofErr w:type="spellEnd"/>
+      <w:r>
+        <w:rPr>
+          <w:rFonts w:ascii="Arial" w:hAnsi="Arial" w:cs="Arial"/>
+          <w:color w:val="2B2A29"/>
+          <w:sz w:val="23"/>
+          <w:szCs w:val="23"/>
+        </w:rPr>
+        <w:t xml:space="preserve"> or html file.</w:t>
+      </w:r>
+    </w:p>
+    <w:p>
+      <w:pPr>
+        <w:pStyle w:val="NormalWeb"/>
+        <w:shd w:val="clear" w:color="auto" w:fill="FFFFFF"/>
+        <w:spacing w:before="0" w:beforeAutospacing="0"/>
+        <w:jc w:val="both"/>
+        <w:rPr>
+          <w:rFonts w:ascii="Arial" w:hAnsi="Arial" w:cs="Arial"/>
+          <w:color w:val="2B2A29"/>
+          <w:sz w:val="23"/>
+          <w:szCs w:val="23"/>
+        </w:rPr>
+      </w:pPr>
+      <w:r>
+        <w:rPr>
+          <w:rFonts w:ascii="Arial" w:hAnsi="Arial" w:cs="Arial"/>
+          <w:color w:val="2B2A29"/>
+          <w:sz w:val="23"/>
+          <w:szCs w:val="23"/>
+        </w:rPr>
+        <w:t>It accepts relative as well as absolute URL.</w:t>
+      </w:r>
+    </w:p>
+    <w:p>
+      <w:pPr>
+        <w:pStyle w:val="NormalWeb"/>
+        <w:shd w:val="clear" w:color="auto" w:fill="FFFFFF"/>
+        <w:spacing w:before="0" w:beforeAutospacing="0"/>
+        <w:jc w:val="both"/>
+        <w:rPr>
+          <w:rFonts w:ascii="Arial" w:hAnsi="Arial" w:cs="Arial"/>
+          <w:color w:val="2B2A29"/>
+          <w:sz w:val="23"/>
+          <w:szCs w:val="23"/>
+        </w:rPr>
+      </w:pPr>
+      <w:r>
+        <w:rPr>
+          <w:rFonts w:ascii="Arial" w:hAnsi="Arial" w:cs="Arial"/>
+          <w:color w:val="2B2A29"/>
+          <w:sz w:val="23"/>
+          <w:szCs w:val="23"/>
+        </w:rPr>
+        <w:lastRenderedPageBreak/>
+        <w:t xml:space="preserve">It works at client side because it uses the </w:t>
+      </w:r>
+      <w:proofErr w:type="spellStart"/>
+      <w:r>
+        <w:rPr>
+          <w:rFonts w:ascii="Arial" w:hAnsi="Arial" w:cs="Arial"/>
+          <w:color w:val="2B2A29"/>
+          <w:sz w:val="23"/>
+          <w:szCs w:val="23"/>
+        </w:rPr>
+        <w:t>url</w:t>
+      </w:r>
+      <w:proofErr w:type="spellEnd"/>
+      <w:r>
+        <w:rPr>
+          <w:rFonts w:ascii="Arial" w:hAnsi="Arial" w:cs="Arial"/>
+          <w:color w:val="2B2A29"/>
+          <w:sz w:val="23"/>
+          <w:szCs w:val="23"/>
+        </w:rPr>
+        <w:t xml:space="preserve"> bar of the browser to make another request. So, it can work inside and outside the server.</w:t>
+      </w:r>
+    </w:p>
+    <w:p>
+      <w:pPr>
+        <w:pStyle w:val="NormalWeb"/>
+        <w:shd w:val="clear" w:color="auto" w:fill="FFFFFF"/>
+        <w:spacing w:before="0" w:beforeAutospacing="0"/>
+        <w:jc w:val="both"/>
+        <w:rPr>
+          <w:rFonts w:ascii="Arial" w:hAnsi="Arial" w:cs="Arial"/>
+          <w:color w:val="2B2A29"/>
+          <w:sz w:val="23"/>
+          <w:szCs w:val="23"/>
+        </w:rPr>
+      </w:pPr>
+      <w:proofErr w:type="spellStart"/>
+      <w:proofErr w:type="gramStart"/>
+      <w:r>
+        <w:rPr>
+          <w:rFonts w:ascii="Arial" w:hAnsi="Arial" w:cs="Arial"/>
+          <w:b/>
+          <w:color w:val="2B2A29"/>
+          <w:sz w:val="30"/>
+          <w:szCs w:val="30"/>
+        </w:rPr>
+        <w:t>Q</w:t>
+      </w:r>
+      <w:r>
+        <w:rPr>
+          <w:rFonts w:ascii="Arial" w:hAnsi="Arial" w:cs="Arial"/>
+          <w:color w:val="2B2A29"/>
+          <w:sz w:val="23"/>
+          <w:szCs w:val="23"/>
+        </w:rPr>
+        <w:t>.</w:t>
+      </w:r>
+      <w:r>
+        <w:rPr>
+          <w:rFonts w:ascii="Arial" w:hAnsi="Arial" w:cs="Arial"/>
+          <w:b/>
+          <w:bCs/>
+          <w:color w:val="1D1D27"/>
+          <w:sz w:val="30"/>
+          <w:szCs w:val="30"/>
+        </w:rPr>
+        <w:t>Difference</w:t>
+      </w:r>
+      <w:proofErr w:type="spellEnd"/>
+      <w:proofErr w:type="gramEnd"/>
+      <w:r>
+        <w:rPr>
+          <w:rFonts w:ascii="Arial" w:hAnsi="Arial" w:cs="Arial"/>
+          <w:b/>
+          <w:bCs/>
+          <w:color w:val="1D1D27"/>
+          <w:sz w:val="30"/>
+          <w:szCs w:val="30"/>
+        </w:rPr>
+        <w:t xml:space="preserve"> between forward() and </w:t>
+      </w:r>
+      <w:proofErr w:type="spellStart"/>
+      <w:r>
+        <w:rPr>
+          <w:rFonts w:ascii="Arial" w:hAnsi="Arial" w:cs="Arial"/>
+          <w:b/>
+          <w:bCs/>
+          <w:color w:val="1D1D27"/>
+          <w:sz w:val="30"/>
+          <w:szCs w:val="30"/>
+        </w:rPr>
+        <w:t>sendRedirect</w:t>
+      </w:r>
+      <w:proofErr w:type="spellEnd"/>
+      <w:r>
+        <w:rPr>
+          <w:rFonts w:ascii="Arial" w:hAnsi="Arial" w:cs="Arial"/>
+          <w:b/>
+          <w:bCs/>
+          <w:color w:val="1D1D27"/>
+          <w:sz w:val="30"/>
+          <w:szCs w:val="30"/>
+        </w:rPr>
+        <w:t>() method</w:t>
+      </w:r>
+    </w:p>
+    <w:p>
+      <w:pPr>
+        <w:pStyle w:val="NormalWeb"/>
+        <w:shd w:val="clear" w:color="auto" w:fill="FFFFFF"/>
+        <w:spacing w:before="0" w:beforeAutospacing="0"/>
+        <w:jc w:val="both"/>
+        <w:rPr>
+          <w:rFonts w:ascii="Arial" w:hAnsi="Arial" w:cs="Arial"/>
+          <w:color w:val="2B2A29"/>
+          <w:sz w:val="23"/>
+          <w:szCs w:val="23"/>
+        </w:rPr>
+      </w:pPr>
+      <w:r>
+        <w:rPr>
+          <w:rFonts w:ascii="Arial" w:hAnsi="Arial" w:cs="Arial"/>
+          <w:color w:val="2B2A29"/>
+          <w:sz w:val="23"/>
+          <w:szCs w:val="23"/>
+        </w:rPr>
+        <w:t xml:space="preserve">There are many differences between the </w:t>
+      </w:r>
+      <w:proofErr w:type="gramStart"/>
+      <w:r>
+        <w:rPr>
+          <w:rFonts w:ascii="Arial" w:hAnsi="Arial" w:cs="Arial"/>
+          <w:color w:val="2B2A29"/>
+          <w:sz w:val="23"/>
+          <w:szCs w:val="23"/>
+        </w:rPr>
+        <w:t>forward(</w:t>
+      </w:r>
+      <w:proofErr w:type="gramEnd"/>
+      <w:r>
+        <w:rPr>
+          <w:rFonts w:ascii="Arial" w:hAnsi="Arial" w:cs="Arial"/>
+          <w:color w:val="2B2A29"/>
+          <w:sz w:val="23"/>
+          <w:szCs w:val="23"/>
+        </w:rPr>
+        <w:t xml:space="preserve">) method of </w:t>
+      </w:r>
+      <w:proofErr w:type="spellStart"/>
+      <w:r>
+        <w:rPr>
+          <w:rFonts w:ascii="Arial" w:hAnsi="Arial" w:cs="Arial"/>
+          <w:color w:val="2B2A29"/>
+          <w:sz w:val="23"/>
+          <w:szCs w:val="23"/>
+        </w:rPr>
+        <w:t>RequestDispatcher</w:t>
+      </w:r>
+      <w:proofErr w:type="spellEnd"/>
+      <w:r>
+        <w:rPr>
+          <w:rFonts w:ascii="Arial" w:hAnsi="Arial" w:cs="Arial"/>
+          <w:color w:val="2B2A29"/>
+          <w:sz w:val="23"/>
+          <w:szCs w:val="23"/>
+        </w:rPr>
+        <w:t xml:space="preserve"> and </w:t>
+      </w:r>
+      <w:proofErr w:type="spellStart"/>
+      <w:r>
+        <w:rPr>
+          <w:rFonts w:ascii="Arial" w:hAnsi="Arial" w:cs="Arial"/>
+          <w:color w:val="2B2A29"/>
+          <w:sz w:val="23"/>
+          <w:szCs w:val="23"/>
+        </w:rPr>
+        <w:t>sendRedirect</w:t>
+      </w:r>
+      <w:proofErr w:type="spellEnd"/>
+      <w:r>
+        <w:rPr>
+          <w:rFonts w:ascii="Arial" w:hAnsi="Arial" w:cs="Arial"/>
+          <w:color w:val="2B2A29"/>
+          <w:sz w:val="23"/>
+          <w:szCs w:val="23"/>
+        </w:rPr>
+        <w:t xml:space="preserve">() method of </w:t>
+      </w:r>
+      <w:proofErr w:type="spellStart"/>
+      <w:r>
+        <w:rPr>
+          <w:rFonts w:ascii="Arial" w:hAnsi="Arial" w:cs="Arial"/>
+          <w:color w:val="2B2A29"/>
+          <w:sz w:val="23"/>
+          <w:szCs w:val="23"/>
+        </w:rPr>
+        <w:t>HttpServletResponse</w:t>
+      </w:r>
+      <w:proofErr w:type="spellEnd"/>
+      <w:r>
+        <w:rPr>
+          <w:rFonts w:ascii="Arial" w:hAnsi="Arial" w:cs="Arial"/>
+          <w:color w:val="2B2A29"/>
+          <w:sz w:val="23"/>
+          <w:szCs w:val="23"/>
+        </w:rPr>
+        <w:t xml:space="preserve"> interface. They are given below:</w:t>
+      </w:r>
+    </w:p>
+    <w:p>
+      <w:pPr>
+        <w:pStyle w:val="NormalWeb"/>
+        <w:shd w:val="clear" w:color="auto" w:fill="FFFFFF"/>
+        <w:spacing w:before="0" w:beforeAutospacing="0"/>
+        <w:jc w:val="both"/>
+        <w:rPr>
+          <w:rFonts w:ascii="Arial" w:hAnsi="Arial" w:cs="Arial"/>
+          <w:color w:val="2B2A29"/>
+          <w:sz w:val="23"/>
+          <w:szCs w:val="23"/>
+        </w:rPr>
+      </w:pPr>
+      <w:r>
+        <w:rPr>
+          <w:rFonts w:ascii="Arial" w:hAnsi="Arial" w:cs="Arial"/>
+          <w:color w:val="2B2A29"/>
+          <w:sz w:val="23"/>
+          <w:szCs w:val="23"/>
+        </w:rPr>
+        <w:drawing>
+          <wp:inline distT="0" distB="0" distL="0" distR="0" wp14:anchorId="270D0AEA" wp14:editId="1627CF24">
+            <wp:extent cx="5943600" cy="1934210"/>
+            <wp:effectExtent l="0" t="0" r="0" b="8890"/>
+            <wp:docPr id="2" name="Picture 2"/>
+            <wp:cNvGraphicFramePr>
+              <a:graphicFrameLocks xmlns:a="http://schemas.openxmlformats.org/drawingml/2006/main" noChangeAspect="1"/>
+            </wp:cNvGraphicFramePr>
+            <a:graphic xmlns:a="http://schemas.openxmlformats.org/drawingml/2006/main">
+              <a:graphicData uri="http://schemas.openxmlformats.org/drawingml/2006/picture">
+                <pic:pic xmlns:pic="http://schemas.openxmlformats.org/drawingml/2006/picture">
+                  <pic:nvPicPr>
+                    <pic:cNvPr id="1" name=""/>
+                    <pic:cNvPicPr/>
+                  </pic:nvPicPr>
+                  <pic:blipFill>
+                    <a:blip r:embed="rId6"/>
+                    <a:stretch>
+                      <a:fillRect/>
+                    </a:stretch>
+                  </pic:blipFill>
+                  <pic:spPr>
+                    <a:xfrm>
+                      <a:off x="0" y="0"/>
+                      <a:ext cx="5943600" cy="1934210"/>
+                    </a:xfrm>
+                    <a:prstGeom prst="rect">
+                      <a:avLst/>
+                    </a:prstGeom>
+                  </pic:spPr>
+                </pic:pic>
+              </a:graphicData>
+            </a:graphic>
+          </wp:inline>
+        </w:drawing>
+      </w:r>
+    </w:p>
+    <w:p>
+      <w:pPr>
+        <w:pStyle w:val="NormalWeb"/>
+        <w:rPr>
+          <w:sz w:val="28"/>
+          <w:szCs w:val="28"/>
+        </w:rPr>
+      </w:pPr>
     </w:p>
     <w:p>
       <w:pPr>
@@ -12279,6 +13447,155 @@
     </w:lvl>
   </w:abstractNum>
   <w:abstractNum w:abstractNumId="4" w15:restartNumberingAfterBreak="0">
+    <w:nsid w:val="210D3235"/>
+    <w:multiLevelType w:val="multilevel"/>
+    <w:tmpl w:val="CDC6C4D8"/>
+    <w:lvl w:ilvl="0">
+      <w:start w:val="1"/>
+      <w:numFmt w:val="bullet"/>
+      <w:lvlText w:val=""/>
+      <w:lvlJc w:val="left"/>
+      <w:pPr>
+        <w:tabs>
+          <w:tab w:val="num" w:pos="720"/>
+        </w:tabs>
+        <w:ind w:left="720" w:hanging="360"/>
+      </w:pPr>
+      <w:rPr>
+        <w:rFonts w:ascii="Symbol" w:hAnsi="Symbol" w:hint="default"/>
+        <w:sz w:val="20"/>
+      </w:rPr>
+    </w:lvl>
+    <w:lvl w:ilvl="1">
+      <w:start w:val="1"/>
+      <w:numFmt w:val="bullet"/>
+      <w:lvlText w:val="o"/>
+      <w:lvlJc w:val="left"/>
+      <w:pPr>
+        <w:tabs>
+          <w:tab w:val="num" w:pos="1440"/>
+        </w:tabs>
+        <w:ind w:left="1440" w:hanging="360"/>
+      </w:pPr>
+      <w:rPr>
+        <w:rFonts w:ascii="Courier New" w:hAnsi="Courier New" w:hint="default"/>
+        <w:sz w:val="20"/>
+      </w:rPr>
+    </w:lvl>
+    <w:lvl w:ilvl="2" w:tentative="1">
+      <w:start w:val="1"/>
+      <w:numFmt w:val="bullet"/>
+      <w:lvlText w:val=""/>
+      <w:lvlJc w:val="left"/>
+      <w:pPr>
+        <w:tabs>
+          <w:tab w:val="num" w:pos="2160"/>
+        </w:tabs>
+        <w:ind w:left="2160" w:hanging="360"/>
+      </w:pPr>
+      <w:rPr>
+        <w:rFonts w:ascii="Wingdings" w:hAnsi="Wingdings" w:hint="default"/>
+        <w:sz w:val="20"/>
+      </w:rPr>
+    </w:lvl>
+    <w:lvl w:ilvl="3" w:tentative="1">
+      <w:start w:val="1"/>
+      <w:numFmt w:val="bullet"/>
+      <w:lvlText w:val=""/>
+      <w:lvlJc w:val="left"/>
+      <w:pPr>
+        <w:tabs>
+          <w:tab w:val="num" w:pos="2880"/>
+        </w:tabs>
+        <w:ind w:left="2880" w:hanging="360"/>
+      </w:pPr>
+      <w:rPr>
+        <w:rFonts w:ascii="Wingdings" w:hAnsi="Wingdings" w:hint="default"/>
+        <w:sz w:val="20"/>
+      </w:rPr>
+    </w:lvl>
+    <w:lvl w:ilvl="4" w:tentative="1">
+      <w:start w:val="1"/>
+      <w:numFmt w:val="bullet"/>
+      <w:lvlText w:val=""/>
+      <w:lvlJc w:val="left"/>
+      <w:pPr>
+        <w:tabs>
+          <w:tab w:val="num" w:pos="3600"/>
+        </w:tabs>
+        <w:ind w:left="3600" w:hanging="360"/>
+      </w:pPr>
+      <w:rPr>
+        <w:rFonts w:ascii="Wingdings" w:hAnsi="Wingdings" w:hint="default"/>
+        <w:sz w:val="20"/>
+      </w:rPr>
+    </w:lvl>
+    <w:lvl w:ilvl="5" w:tentative="1">
+      <w:start w:val="1"/>
+      <w:numFmt w:val="bullet"/>
+      <w:lvlText w:val=""/>
+      <w:lvlJc w:val="left"/>
+      <w:pPr>
+        <w:tabs>
+          <w:tab w:val="num" w:pos="4320"/>
+        </w:tabs>
+        <w:ind w:left="4320" w:hanging="360"/>
+      </w:pPr>
+      <w:rPr>
+        <w:rFonts w:ascii="Wingdings" w:hAnsi="Wingdings" w:hint="default"/>
+        <w:sz w:val="20"/>
+      </w:rPr>
+    </w:lvl>
+    <w:lvl w:ilvl="6" w:tentative="1">
+      <w:start w:val="1"/>
+      <w:numFmt w:val="bullet"/>
+      <w:lvlText w:val=""/>
+      <w:lvlJc w:val="left"/>
+      <w:pPr>
+        <w:tabs>
+          <w:tab w:val="num" w:pos="5040"/>
+        </w:tabs>
+        <w:ind w:left="5040" w:hanging="360"/>
+      </w:pPr>
+      <w:rPr>
+        <w:rFonts w:ascii="Wingdings" w:hAnsi="Wingdings" w:hint="default"/>
+        <w:sz w:val="20"/>
+      </w:rPr>
+    </w:lvl>
+    <w:lvl w:ilvl="7" w:tentative="1">
+      <w:start w:val="1"/>
+      <w:numFmt w:val="bullet"/>
+      <w:lvlText w:val=""/>
+      <w:lvlJc w:val="left"/>
+      <w:pPr>
+        <w:tabs>
+          <w:tab w:val="num" w:pos="5760"/>
+        </w:tabs>
+        <w:ind w:left="5760" w:hanging="360"/>
+      </w:pPr>
+      <w:rPr>
+        <w:rFonts w:ascii="Wingdings" w:hAnsi="Wingdings" w:hint="default"/>
+        <w:sz w:val="20"/>
+      </w:rPr>
+    </w:lvl>
+    <w:lvl w:ilvl="8" w:tentative="1">
+      <w:start w:val="1"/>
+      <w:numFmt w:val="bullet"/>
+      <w:lvlText w:val=""/>
+      <w:lvlJc w:val="left"/>
+      <w:pPr>
+        <w:tabs>
+          <w:tab w:val="num" w:pos="6480"/>
+        </w:tabs>
+        <w:ind w:left="6480" w:hanging="360"/>
+      </w:pPr>
+      <w:rPr>
+        <w:rFonts w:ascii="Wingdings" w:hAnsi="Wingdings" w:hint="default"/>
+        <w:sz w:val="20"/>
+      </w:rPr>
+    </w:lvl>
+  </w:abstractNum>
+  <w:abstractNum w:abstractNumId="5" w15:restartNumberingAfterBreak="0">
     <w:nsid w:val="25BA1974"/>
     <w:multiLevelType w:val="multilevel"/>
     <w:tmpl w:val="8004AB7E"/>
@@ -12395,7 +13712,120 @@
       </w:pPr>
     </w:lvl>
   </w:abstractNum>
-  <w:abstractNum w:abstractNumId="5" w15:restartNumberingAfterBreak="0">
+  <w:abstractNum w:abstractNumId="6" w15:restartNumberingAfterBreak="0">
+    <w:nsid w:val="2DE565E5"/>
+    <w:multiLevelType w:val="multilevel"/>
+    <w:tmpl w:val="9E98D79C"/>
+    <w:lvl w:ilvl="0">
+      <w:start w:val="1"/>
+      <w:numFmt w:val="decimal"/>
+      <w:lvlText w:val="%1."/>
+      <w:lvlJc w:val="left"/>
+      <w:pPr>
+        <w:tabs>
+          <w:tab w:val="num" w:pos="720"/>
+        </w:tabs>
+        <w:ind w:left="720" w:hanging="360"/>
+      </w:pPr>
+    </w:lvl>
+    <w:lvl w:ilvl="1" w:tentative="1">
+      <w:start w:val="1"/>
+      <w:numFmt w:val="decimal"/>
+      <w:lvlText w:val="%2."/>
+      <w:lvlJc w:val="left"/>
+      <w:pPr>
+        <w:tabs>
+          <w:tab w:val="num" w:pos="1440"/>
+        </w:tabs>
+        <w:ind w:left="1440" w:hanging="360"/>
+      </w:pPr>
+    </w:lvl>
+    <w:lvl w:ilvl="2" w:tentative="1">
+      <w:start w:val="1"/>
+      <w:numFmt w:val="decimal"/>
+      <w:lvlText w:val="%3."/>
+      <w:lvlJc w:val="left"/>
+      <w:pPr>
+        <w:tabs>
+          <w:tab w:val="num" w:pos="2160"/>
+        </w:tabs>
+        <w:ind w:left="2160" w:hanging="360"/>
+      </w:pPr>
+    </w:lvl>
+    <w:lvl w:ilvl="3" w:tentative="1">
+      <w:start w:val="1"/>
+      <w:numFmt w:val="decimal"/>
+      <w:lvlText w:val="%4."/>
+      <w:lvlJc w:val="left"/>
+      <w:pPr>
+        <w:tabs>
+          <w:tab w:val="num" w:pos="2880"/>
+        </w:tabs>
+        <w:ind w:left="2880" w:hanging="360"/>
+      </w:pPr>
+    </w:lvl>
+    <w:lvl w:ilvl="4" w:tentative="1">
+      <w:start w:val="1"/>
+      <w:numFmt w:val="decimal"/>
+      <w:lvlText w:val="%5."/>
+      <w:lvlJc w:val="left"/>
+      <w:pPr>
+        <w:tabs>
+          <w:tab w:val="num" w:pos="3600"/>
+        </w:tabs>
+        <w:ind w:left="3600" w:hanging="360"/>
+      </w:pPr>
+    </w:lvl>
+    <w:lvl w:ilvl="5" w:tentative="1">
+      <w:start w:val="1"/>
+      <w:numFmt w:val="decimal"/>
+      <w:lvlText w:val="%6."/>
+      <w:lvlJc w:val="left"/>
+      <w:pPr>
+        <w:tabs>
+          <w:tab w:val="num" w:pos="4320"/>
+        </w:tabs>
+        <w:ind w:left="4320" w:hanging="360"/>
+      </w:pPr>
+    </w:lvl>
+    <w:lvl w:ilvl="6" w:tentative="1">
+      <w:start w:val="1"/>
+      <w:numFmt w:val="decimal"/>
+      <w:lvlText w:val="%7."/>
+      <w:lvlJc w:val="left"/>
+      <w:pPr>
+        <w:tabs>
+          <w:tab w:val="num" w:pos="5040"/>
+        </w:tabs>
+        <w:ind w:left="5040" w:hanging="360"/>
+      </w:pPr>
+    </w:lvl>
+    <w:lvl w:ilvl="7" w:tentative="1">
+      <w:start w:val="1"/>
+      <w:numFmt w:val="decimal"/>
+      <w:lvlText w:val="%8."/>
+      <w:lvlJc w:val="left"/>
+      <w:pPr>
+        <w:tabs>
+          <w:tab w:val="num" w:pos="5760"/>
+        </w:tabs>
+        <w:ind w:left="5760" w:hanging="360"/>
+      </w:pPr>
+    </w:lvl>
+    <w:lvl w:ilvl="8" w:tentative="1">
+      <w:start w:val="1"/>
+      <w:numFmt w:val="decimal"/>
+      <w:lvlText w:val="%9."/>
+      <w:lvlJc w:val="left"/>
+      <w:pPr>
+        <w:tabs>
+          <w:tab w:val="num" w:pos="6480"/>
+        </w:tabs>
+        <w:ind w:left="6480" w:hanging="360"/>
+      </w:pPr>
+    </w:lvl>
+  </w:abstractNum>
+  <w:abstractNum w:abstractNumId="7" w15:restartNumberingAfterBreak="0">
     <w:nsid w:val="2EED6950"/>
     <w:multiLevelType w:val="multilevel"/>
     <w:tmpl w:val="E286B59E"/>
@@ -12544,7 +13974,7 @@
       </w:rPr>
     </w:lvl>
   </w:abstractNum>
-  <w:abstractNum w:abstractNumId="6" w15:restartNumberingAfterBreak="0">
+  <w:abstractNum w:abstractNumId="8" w15:restartNumberingAfterBreak="0">
     <w:nsid w:val="2F2022C6"/>
     <w:multiLevelType w:val="multilevel"/>
     <w:tmpl w:val="75E2E1C4"/>
@@ -12693,7 +14123,7 @@
       </w:rPr>
     </w:lvl>
   </w:abstractNum>
-  <w:abstractNum w:abstractNumId="7" w15:restartNumberingAfterBreak="0">
+  <w:abstractNum w:abstractNumId="9" w15:restartNumberingAfterBreak="0">
     <w:nsid w:val="32657CAB"/>
     <w:multiLevelType w:val="multilevel"/>
     <w:tmpl w:val="24B465E6"/>
@@ -12842,7 +14272,7 @@
       </w:rPr>
     </w:lvl>
   </w:abstractNum>
-  <w:abstractNum w:abstractNumId="8" w15:restartNumberingAfterBreak="0">
+  <w:abstractNum w:abstractNumId="10" w15:restartNumberingAfterBreak="0">
     <w:nsid w:val="33E4601E"/>
     <w:multiLevelType w:val="multilevel"/>
     <w:tmpl w:val="3B0E135C"/>
@@ -12991,7 +14421,7 @@
       </w:rPr>
     </w:lvl>
   </w:abstractNum>
-  <w:abstractNum w:abstractNumId="9" w15:restartNumberingAfterBreak="0">
+  <w:abstractNum w:abstractNumId="11" w15:restartNumberingAfterBreak="0">
     <w:nsid w:val="40A379A3"/>
     <w:multiLevelType w:val="multilevel"/>
     <w:tmpl w:val="47D8875E"/>
@@ -13112,7 +14542,7 @@
       </w:pPr>
     </w:lvl>
   </w:abstractNum>
-  <w:abstractNum w:abstractNumId="10" w15:restartNumberingAfterBreak="0">
+  <w:abstractNum w:abstractNumId="12" w15:restartNumberingAfterBreak="0">
     <w:nsid w:val="450E6D94"/>
     <w:multiLevelType w:val="multilevel"/>
     <w:tmpl w:val="4A88BA9C"/>
@@ -13261,7 +14691,7 @@
       </w:rPr>
     </w:lvl>
   </w:abstractNum>
-  <w:abstractNum w:abstractNumId="11" w15:restartNumberingAfterBreak="0">
+  <w:abstractNum w:abstractNumId="13" w15:restartNumberingAfterBreak="0">
     <w:nsid w:val="45D25435"/>
     <w:multiLevelType w:val="multilevel"/>
     <w:tmpl w:val="6D1891AE"/>
@@ -13410,7 +14840,7 @@
       </w:rPr>
     </w:lvl>
   </w:abstractNum>
-  <w:abstractNum w:abstractNumId="12" w15:restartNumberingAfterBreak="0">
+  <w:abstractNum w:abstractNumId="14" w15:restartNumberingAfterBreak="0">
     <w:nsid w:val="48D37B3F"/>
     <w:multiLevelType w:val="multilevel"/>
     <w:tmpl w:val="F760AD72"/>
@@ -13559,7 +14989,7 @@
       </w:rPr>
     </w:lvl>
   </w:abstractNum>
-  <w:abstractNum w:abstractNumId="13" w15:restartNumberingAfterBreak="0">
+  <w:abstractNum w:abstractNumId="15" w15:restartNumberingAfterBreak="0">
     <w:nsid w:val="4D951AD1"/>
     <w:multiLevelType w:val="multilevel"/>
     <w:tmpl w:val="ED50B35A"/>
@@ -13708,7 +15138,7 @@
       </w:rPr>
     </w:lvl>
   </w:abstractNum>
-  <w:abstractNum w:abstractNumId="14" w15:restartNumberingAfterBreak="0">
+  <w:abstractNum w:abstractNumId="16" w15:restartNumberingAfterBreak="0">
     <w:nsid w:val="4EC7781E"/>
     <w:multiLevelType w:val="multilevel"/>
     <w:tmpl w:val="EDC08352"/>
@@ -13857,7 +15287,7 @@
       </w:rPr>
     </w:lvl>
   </w:abstractNum>
-  <w:abstractNum w:abstractNumId="15" w15:restartNumberingAfterBreak="0">
+  <w:abstractNum w:abstractNumId="17" w15:restartNumberingAfterBreak="0">
     <w:nsid w:val="4F4A0721"/>
     <w:multiLevelType w:val="multilevel"/>
     <w:tmpl w:val="5E8A5378"/>
@@ -14006,7 +15436,7 @@
       </w:rPr>
     </w:lvl>
   </w:abstractNum>
-  <w:abstractNum w:abstractNumId="16" w15:restartNumberingAfterBreak="0">
+  <w:abstractNum w:abstractNumId="18" w15:restartNumberingAfterBreak="0">
     <w:nsid w:val="55EA2C68"/>
     <w:multiLevelType w:val="multilevel"/>
     <w:tmpl w:val="9A263408"/>
@@ -14155,7 +15585,7 @@
       </w:rPr>
     </w:lvl>
   </w:abstractNum>
-  <w:abstractNum w:abstractNumId="17" w15:restartNumberingAfterBreak="0">
+  <w:abstractNum w:abstractNumId="19" w15:restartNumberingAfterBreak="0">
     <w:nsid w:val="56EE3AB5"/>
     <w:multiLevelType w:val="multilevel"/>
     <w:tmpl w:val="F04C4DF6"/>
@@ -14304,7 +15734,7 @@
       </w:rPr>
     </w:lvl>
   </w:abstractNum>
-  <w:abstractNum w:abstractNumId="18" w15:restartNumberingAfterBreak="0">
+  <w:abstractNum w:abstractNumId="20" w15:restartNumberingAfterBreak="0">
     <w:nsid w:val="58836601"/>
     <w:multiLevelType w:val="multilevel"/>
     <w:tmpl w:val="1BCCD290"/>
@@ -14453,7 +15883,156 @@
       </w:rPr>
     </w:lvl>
   </w:abstractNum>
-  <w:abstractNum w:abstractNumId="19" w15:restartNumberingAfterBreak="0">
+  <w:abstractNum w:abstractNumId="21" w15:restartNumberingAfterBreak="0">
+    <w:nsid w:val="5EA767E4"/>
+    <w:multiLevelType w:val="multilevel"/>
+    <w:tmpl w:val="ECAC13EA"/>
+    <w:lvl w:ilvl="0">
+      <w:start w:val="1"/>
+      <w:numFmt w:val="bullet"/>
+      <w:lvlText w:val=""/>
+      <w:lvlJc w:val="left"/>
+      <w:pPr>
+        <w:tabs>
+          <w:tab w:val="num" w:pos="720"/>
+        </w:tabs>
+        <w:ind w:left="720" w:hanging="360"/>
+      </w:pPr>
+      <w:rPr>
+        <w:rFonts w:ascii="Symbol" w:hAnsi="Symbol" w:hint="default"/>
+        <w:sz w:val="20"/>
+      </w:rPr>
+    </w:lvl>
+    <w:lvl w:ilvl="1">
+      <w:start w:val="1"/>
+      <w:numFmt w:val="bullet"/>
+      <w:lvlText w:val="o"/>
+      <w:lvlJc w:val="left"/>
+      <w:pPr>
+        <w:tabs>
+          <w:tab w:val="num" w:pos="1440"/>
+        </w:tabs>
+        <w:ind w:left="1440" w:hanging="360"/>
+      </w:pPr>
+      <w:rPr>
+        <w:rFonts w:ascii="Courier New" w:hAnsi="Courier New" w:hint="default"/>
+        <w:sz w:val="20"/>
+      </w:rPr>
+    </w:lvl>
+    <w:lvl w:ilvl="2" w:tentative="1">
+      <w:start w:val="1"/>
+      <w:numFmt w:val="bullet"/>
+      <w:lvlText w:val=""/>
+      <w:lvlJc w:val="left"/>
+      <w:pPr>
+        <w:tabs>
+          <w:tab w:val="num" w:pos="2160"/>
+        </w:tabs>
+        <w:ind w:left="2160" w:hanging="360"/>
+      </w:pPr>
+      <w:rPr>
+        <w:rFonts w:ascii="Wingdings" w:hAnsi="Wingdings" w:hint="default"/>
+        <w:sz w:val="20"/>
+      </w:rPr>
+    </w:lvl>
+    <w:lvl w:ilvl="3" w:tentative="1">
+      <w:start w:val="1"/>
+      <w:numFmt w:val="bullet"/>
+      <w:lvlText w:val=""/>
+      <w:lvlJc w:val="left"/>
+      <w:pPr>
+        <w:tabs>
+          <w:tab w:val="num" w:pos="2880"/>
+        </w:tabs>
+        <w:ind w:left="2880" w:hanging="360"/>
+      </w:pPr>
+      <w:rPr>
+        <w:rFonts w:ascii="Wingdings" w:hAnsi="Wingdings" w:hint="default"/>
+        <w:sz w:val="20"/>
+      </w:rPr>
+    </w:lvl>
+    <w:lvl w:ilvl="4" w:tentative="1">
+      <w:start w:val="1"/>
+      <w:numFmt w:val="bullet"/>
+      <w:lvlText w:val=""/>
+      <w:lvlJc w:val="left"/>
+      <w:pPr>
+        <w:tabs>
+          <w:tab w:val="num" w:pos="3600"/>
+        </w:tabs>
+        <w:ind w:left="3600" w:hanging="360"/>
+      </w:pPr>
+      <w:rPr>
+        <w:rFonts w:ascii="Wingdings" w:hAnsi="Wingdings" w:hint="default"/>
+        <w:sz w:val="20"/>
+      </w:rPr>
+    </w:lvl>
+    <w:lvl w:ilvl="5" w:tentative="1">
+      <w:start w:val="1"/>
+      <w:numFmt w:val="bullet"/>
+      <w:lvlText w:val=""/>
+      <w:lvlJc w:val="left"/>
+      <w:pPr>
+        <w:tabs>
+          <w:tab w:val="num" w:pos="4320"/>
+        </w:tabs>
+        <w:ind w:left="4320" w:hanging="360"/>
+      </w:pPr>
+      <w:rPr>
+        <w:rFonts w:ascii="Wingdings" w:hAnsi="Wingdings" w:hint="default"/>
+        <w:sz w:val="20"/>
+      </w:rPr>
+    </w:lvl>
+    <w:lvl w:ilvl="6" w:tentative="1">
+      <w:start w:val="1"/>
+      <w:numFmt w:val="bullet"/>
+      <w:lvlText w:val=""/>
+      <w:lvlJc w:val="left"/>
+      <w:pPr>
+        <w:tabs>
+          <w:tab w:val="num" w:pos="5040"/>
+        </w:tabs>
+        <w:ind w:left="5040" w:hanging="360"/>
+      </w:pPr>
+      <w:rPr>
+        <w:rFonts w:ascii="Wingdings" w:hAnsi="Wingdings" w:hint="default"/>
+        <w:sz w:val="20"/>
+      </w:rPr>
+    </w:lvl>
+    <w:lvl w:ilvl="7" w:tentative="1">
+      <w:start w:val="1"/>
+      <w:numFmt w:val="bullet"/>
+      <w:lvlText w:val=""/>
+      <w:lvlJc w:val="left"/>
+      <w:pPr>
+        <w:tabs>
+          <w:tab w:val="num" w:pos="5760"/>
+        </w:tabs>
+        <w:ind w:left="5760" w:hanging="360"/>
+      </w:pPr>
+      <w:rPr>
+        <w:rFonts w:ascii="Wingdings" w:hAnsi="Wingdings" w:hint="default"/>
+        <w:sz w:val="20"/>
+      </w:rPr>
+    </w:lvl>
+    <w:lvl w:ilvl="8" w:tentative="1">
+      <w:start w:val="1"/>
+      <w:numFmt w:val="bullet"/>
+      <w:lvlText w:val=""/>
+      <w:lvlJc w:val="left"/>
+      <w:pPr>
+        <w:tabs>
+          <w:tab w:val="num" w:pos="6480"/>
+        </w:tabs>
+        <w:ind w:left="6480" w:hanging="360"/>
+      </w:pPr>
+      <w:rPr>
+        <w:rFonts w:ascii="Wingdings" w:hAnsi="Wingdings" w:hint="default"/>
+        <w:sz w:val="20"/>
+      </w:rPr>
+    </w:lvl>
+  </w:abstractNum>
+  <w:abstractNum w:abstractNumId="22" w15:restartNumberingAfterBreak="0">
     <w:nsid w:val="611356D9"/>
     <w:multiLevelType w:val="multilevel"/>
     <w:tmpl w:val="F47498D6"/>
@@ -14566,7 +16145,7 @@
       </w:pPr>
     </w:lvl>
   </w:abstractNum>
-  <w:abstractNum w:abstractNumId="20" w15:restartNumberingAfterBreak="0">
+  <w:abstractNum w:abstractNumId="23" w15:restartNumberingAfterBreak="0">
     <w:nsid w:val="62CB41E2"/>
     <w:multiLevelType w:val="multilevel"/>
     <w:tmpl w:val="71E85D0E"/>
@@ -14683,7 +16262,7 @@
       </w:pPr>
     </w:lvl>
   </w:abstractNum>
-  <w:abstractNum w:abstractNumId="21" w15:restartNumberingAfterBreak="0">
+  <w:abstractNum w:abstractNumId="24" w15:restartNumberingAfterBreak="0">
     <w:nsid w:val="63AC1843"/>
     <w:multiLevelType w:val="multilevel"/>
     <w:tmpl w:val="03BC7FDA"/>
@@ -14832,7 +16411,7 @@
       </w:rPr>
     </w:lvl>
   </w:abstractNum>
-  <w:abstractNum w:abstractNumId="22" w15:restartNumberingAfterBreak="0">
+  <w:abstractNum w:abstractNumId="25" w15:restartNumberingAfterBreak="0">
     <w:nsid w:val="6974653E"/>
     <w:multiLevelType w:val="multilevel"/>
     <w:tmpl w:val="6B96E5CA"/>
@@ -14945,7 +16524,7 @@
       </w:pPr>
     </w:lvl>
   </w:abstractNum>
-  <w:abstractNum w:abstractNumId="23" w15:restartNumberingAfterBreak="0">
+  <w:abstractNum w:abstractNumId="26" w15:restartNumberingAfterBreak="0">
     <w:nsid w:val="6BA566DB"/>
     <w:multiLevelType w:val="multilevel"/>
     <w:tmpl w:val="4B7C2F8C"/>
@@ -15094,7 +16673,7 @@
       </w:rPr>
     </w:lvl>
   </w:abstractNum>
-  <w:abstractNum w:abstractNumId="24" w15:restartNumberingAfterBreak="0">
+  <w:abstractNum w:abstractNumId="27" w15:restartNumberingAfterBreak="0">
     <w:nsid w:val="6C3B7102"/>
     <w:multiLevelType w:val="multilevel"/>
     <w:tmpl w:val="609CB8BE"/>
@@ -15243,7 +16822,7 @@
       </w:rPr>
     </w:lvl>
   </w:abstractNum>
-  <w:abstractNum w:abstractNumId="25" w15:restartNumberingAfterBreak="0">
+  <w:abstractNum w:abstractNumId="28" w15:restartNumberingAfterBreak="0">
     <w:nsid w:val="6E8E1263"/>
     <w:multiLevelType w:val="multilevel"/>
     <w:tmpl w:val="0CA4719A"/>
@@ -15392,7 +16971,7 @@
       </w:rPr>
     </w:lvl>
   </w:abstractNum>
-  <w:abstractNum w:abstractNumId="26" w15:restartNumberingAfterBreak="0">
+  <w:abstractNum w:abstractNumId="29" w15:restartNumberingAfterBreak="0">
     <w:nsid w:val="71120AF5"/>
     <w:multiLevelType w:val="multilevel"/>
     <w:tmpl w:val="F8B27E68"/>
@@ -15505,7 +17084,7 @@
       </w:pPr>
     </w:lvl>
   </w:abstractNum>
-  <w:abstractNum w:abstractNumId="27" w15:restartNumberingAfterBreak="0">
+  <w:abstractNum w:abstractNumId="30" w15:restartNumberingAfterBreak="0">
     <w:nsid w:val="76637725"/>
     <w:multiLevelType w:val="multilevel"/>
     <w:tmpl w:val="36E8E39E"/>
@@ -15655,87 +17234,96 @@
     </w:lvl>
   </w:abstractNum>
   <w:num w:numId="1">
-    <w:abstractNumId w:val="12"/>
+    <w:abstractNumId w:val="14"/>
   </w:num>
   <w:num w:numId="2">
-    <w:abstractNumId w:val="8"/>
+    <w:abstractNumId w:val="10"/>
   </w:num>
   <w:num w:numId="3">
+    <w:abstractNumId w:val="30"/>
+  </w:num>
+  <w:num w:numId="4">
+    <w:abstractNumId w:val="9"/>
+  </w:num>
+  <w:num w:numId="5">
+    <w:abstractNumId w:val="17"/>
+  </w:num>
+  <w:num w:numId="6">
     <w:abstractNumId w:val="27"/>
   </w:num>
-  <w:num w:numId="4">
-    <w:abstractNumId w:val="7"/>
-  </w:num>
-  <w:num w:numId="5">
-    <w:abstractNumId w:val="15"/>
-  </w:num>
-  <w:num w:numId="6">
-    <w:abstractNumId w:val="24"/>
-  </w:num>
   <w:num w:numId="7">
-    <w:abstractNumId w:val="26"/>
+    <w:abstractNumId w:val="29"/>
   </w:num>
   <w:num w:numId="8">
-    <w:abstractNumId w:val="18"/>
+    <w:abstractNumId w:val="20"/>
   </w:num>
   <w:num w:numId="9">
-    <w:abstractNumId w:val="13"/>
+    <w:abstractNumId w:val="15"/>
   </w:num>
   <w:num w:numId="10">
     <w:abstractNumId w:val="0"/>
   </w:num>
   <w:num w:numId="11">
-    <w:abstractNumId w:val="11"/>
+    <w:abstractNumId w:val="13"/>
   </w:num>
   <w:num w:numId="12">
     <w:abstractNumId w:val="1"/>
   </w:num>
   <w:num w:numId="13">
-    <w:abstractNumId w:val="23"/>
+    <w:abstractNumId w:val="26"/>
   </w:num>
   <w:num w:numId="14">
-    <w:abstractNumId w:val="6"/>
+    <w:abstractNumId w:val="8"/>
   </w:num>
   <w:num w:numId="15">
-    <w:abstractNumId w:val="17"/>
+    <w:abstractNumId w:val="19"/>
   </w:num>
   <w:num w:numId="16">
-    <w:abstractNumId w:val="14"/>
+    <w:abstractNumId w:val="16"/>
   </w:num>
   <w:num w:numId="17">
-    <w:abstractNumId w:val="25"/>
+    <w:abstractNumId w:val="28"/>
   </w:num>
   <w:num w:numId="18">
-    <w:abstractNumId w:val="5"/>
+    <w:abstractNumId w:val="7"/>
   </w:num>
   <w:num w:numId="19">
-    <w:abstractNumId w:val="21"/>
+    <w:abstractNumId w:val="24"/>
   </w:num>
   <w:num w:numId="20">
     <w:abstractNumId w:val="3"/>
   </w:num>
   <w:num w:numId="21">
-    <w:abstractNumId w:val="10"/>
+    <w:abstractNumId w:val="12"/>
   </w:num>
   <w:num w:numId="22">
-    <w:abstractNumId w:val="16"/>
+    <w:abstractNumId w:val="18"/>
   </w:num>
   <w:num w:numId="23">
-    <w:abstractNumId w:val="9"/>
+    <w:abstractNumId w:val="11"/>
   </w:num>
   <w:num w:numId="24">
-    <w:abstractNumId w:val="19"/>
+    <w:abstractNumId w:val="22"/>
   </w:num>
   <w:num w:numId="25">
-    <w:abstractNumId w:val="22"/>
+    <w:abstractNumId w:val="25"/>
   </w:num>
   <w:num w:numId="26">
     <w:abstractNumId w:val="2"/>
   </w:num>
   <w:num w:numId="27">
-    <w:abstractNumId w:val="20"/>
+    <w:abstractNumId w:val="23"/>
   </w:num>
   <w:num w:numId="28">
+    <w:abstractNumId w:val="5"/>
+  </w:num>
+  <w:num w:numId="29">
+    <w:abstractNumId w:val="6"/>
+  </w:num>
+  <w:num w:numId="30">
+    <w:abstractNumId w:val="21"/>
+  </w:num>
+  <w:num w:numId="31">
     <w:abstractNumId w:val="4"/>
   </w:num>
 </w:numbering>
@@ -16134,6 +17722,50 @@
   <w:style w:type="paragraph" w:default="1" w:styleId="Normal">
     <w:name w:val="Normal"/>
     <w:qFormat/>
+  </w:style>
+  <w:style w:type="paragraph" w:styleId="Heading1">
+    <w:name w:val="heading 1"/>
+    <w:basedOn w:val="Normal"/>
+    <w:next w:val="Normal"/>
+    <w:link w:val="Heading1Char"/>
+    <w:uiPriority w:val="9"/>
+    <w:qFormat/>
+    <w:rsid w:val="006031D9"/>
+    <w:pPr>
+      <w:keepNext/>
+      <w:keepLines/>
+      <w:spacing w:before="240" w:after="0"/>
+      <w:outlineLvl w:val="0"/>
+    </w:pPr>
+    <w:rPr>
+      <w:rFonts w:asciiTheme="majorHAnsi" w:eastAsiaTheme="majorEastAsia" w:hAnsiTheme="majorHAnsi" w:cstheme="majorBidi"/>
+      <w:color w:val="2E74B5" w:themeColor="accent1" w:themeShade="BF"/>
+      <w:sz w:val="32"/>
+      <w:szCs w:val="32"/>
+    </w:rPr>
+  </w:style>
+  <w:style w:type="paragraph" w:styleId="Heading2">
+    <w:name w:val="heading 2"/>
+    <w:basedOn w:val="Normal"/>
+    <w:next w:val="Normal"/>
+    <w:link w:val="Heading2Char"/>
+    <w:uiPriority w:val="9"/>
+    <w:semiHidden/>
+    <w:unhideWhenUsed/>
+    <w:qFormat/>
+    <w:rsid w:val="00D8725C"/>
+    <w:pPr>
+      <w:keepNext/>
+      <w:keepLines/>
+      <w:spacing w:before="40" w:after="0"/>
+      <w:outlineLvl w:val="1"/>
+    </w:pPr>
+    <w:rPr>
+      <w:rFonts w:asciiTheme="majorHAnsi" w:eastAsiaTheme="majorEastAsia" w:hAnsiTheme="majorHAnsi" w:cstheme="majorBidi"/>
+      <w:color w:val="2E74B5" w:themeColor="accent1" w:themeShade="BF"/>
+      <w:sz w:val="26"/>
+      <w:szCs w:val="26"/>
+    </w:rPr>
   </w:style>
   <w:style w:type="paragraph" w:styleId="Heading3">
     <w:name w:val="heading 3"/>
@@ -16521,6 +18153,33 @@
       <w:color w:val="1F4D78" w:themeColor="accent1" w:themeShade="7F"/>
     </w:rPr>
   </w:style>
+  <w:style w:type="character" w:customStyle="1" w:styleId="Heading1Char">
+    <w:name w:val="Heading 1 Char"/>
+    <w:basedOn w:val="DefaultParagraphFont"/>
+    <w:link w:val="Heading1"/>
+    <w:uiPriority w:val="9"/>
+    <w:rsid w:val="006031D9"/>
+    <w:rPr>
+      <w:rFonts w:asciiTheme="majorHAnsi" w:eastAsiaTheme="majorEastAsia" w:hAnsiTheme="majorHAnsi" w:cstheme="majorBidi"/>
+      <w:color w:val="2E74B5" w:themeColor="accent1" w:themeShade="BF"/>
+      <w:sz w:val="32"/>
+      <w:szCs w:val="32"/>
+    </w:rPr>
+  </w:style>
+  <w:style w:type="character" w:customStyle="1" w:styleId="Heading2Char">
+    <w:name w:val="Heading 2 Char"/>
+    <w:basedOn w:val="DefaultParagraphFont"/>
+    <w:link w:val="Heading2"/>
+    <w:uiPriority w:val="9"/>
+    <w:semiHidden/>
+    <w:rsid w:val="00D8725C"/>
+    <w:rPr>
+      <w:rFonts w:asciiTheme="majorHAnsi" w:eastAsiaTheme="majorEastAsia" w:hAnsiTheme="majorHAnsi" w:cstheme="majorBidi"/>
+      <w:color w:val="2E74B5" w:themeColor="accent1" w:themeShade="BF"/>
+      <w:sz w:val="26"/>
+      <w:szCs w:val="26"/>
+    </w:rPr>
+  </w:style>
 </w:styles>
 </file>
 

</xml_diff>